<commit_message>
working on reviewer 3
</commit_message>
<xml_diff>
--- a/revision/review_response.docx
+++ b/revision/review_response.docx
@@ -1590,7 +1590,17 @@
           <w:sz w:val="24"/>
           <w:szCs w:val="24"/>
         </w:rPr>
-        <w:t>Open science has also</w:t>
+        <w:t>Open science has also  influenced how research workflows are conceptualized in other disciplines (e.g., archaeology,</w:t>
+      </w:r>
+      <w:r>
+        <w:rPr>
+          <w:rFonts w:ascii="Times New Roman" w:hAnsi="Times New Roman" w:cs="Times New Roman"/>
+          <w:i/>
+          <w:iCs/>
+          <w:sz w:val="24"/>
+          <w:szCs w:val="24"/>
+        </w:rPr>
+        <w:t xml:space="preserve"> </w:t>
       </w:r>
       <w:r>
         <w:rPr>
@@ -1600,8 +1610,9 @@
           <w:sz w:val="24"/>
           <w:szCs w:val="24"/>
         </w:rPr>
-        <w:t xml:space="preserve">  </w:t>
-      </w:r>
+        <w:t xml:space="preserve">Marwick et al. 2016, behavioral ecology, </w:t>
+      </w:r>
+      <w:proofErr w:type="spellStart"/>
       <w:r>
         <w:rPr>
           <w:rFonts w:ascii="TimesNewRomanPSMT" w:hAnsi="TimesNewRomanPSMT" w:cs="TimesNewRomanPSMT"/>
@@ -1610,18 +1621,9 @@
           <w:sz w:val="24"/>
           <w:szCs w:val="24"/>
         </w:rPr>
-        <w:t>influenced how research workflows are conceptualized in other disciplines (e.g., archaeology,</w:t>
-      </w:r>
-      <w:r>
-        <w:rPr>
-          <w:rFonts w:ascii="Times New Roman" w:hAnsi="Times New Roman" w:cs="Times New Roman"/>
-          <w:i/>
-          <w:iCs/>
-          <w:sz w:val="24"/>
-          <w:szCs w:val="24"/>
-        </w:rPr>
-        <w:t xml:space="preserve"> </w:t>
-      </w:r>
+        <w:t>Ihle</w:t>
+      </w:r>
+      <w:proofErr w:type="spellEnd"/>
       <w:r>
         <w:rPr>
           <w:rFonts w:ascii="TimesNewRomanPSMT" w:hAnsi="TimesNewRomanPSMT" w:cs="TimesNewRomanPSMT"/>
@@ -1630,69 +1632,7 @@
           <w:sz w:val="24"/>
           <w:szCs w:val="24"/>
         </w:rPr>
-        <w:t xml:space="preserve">Marwick et al. 2016, behavioral ecology, </w:t>
-      </w:r>
-      <w:proofErr w:type="spellStart"/>
-      <w:r>
-        <w:rPr>
-          <w:rFonts w:ascii="TimesNewRomanPSMT" w:hAnsi="TimesNewRomanPSMT" w:cs="TimesNewRomanPSMT"/>
-          <w:i/>
-          <w:iCs/>
-          <w:sz w:val="24"/>
-          <w:szCs w:val="24"/>
-        </w:rPr>
-        <w:t>Ihle</w:t>
-      </w:r>
-      <w:proofErr w:type="spellEnd"/>
-      <w:r>
-        <w:rPr>
-          <w:rFonts w:ascii="TimesNewRomanPSMT" w:hAnsi="TimesNewRomanPSMT" w:cs="TimesNewRomanPSMT"/>
-          <w:i/>
-          <w:iCs/>
-          <w:sz w:val="24"/>
-          <w:szCs w:val="24"/>
-        </w:rPr>
-        <w:t xml:space="preserve"> et al. 2017, hydrology, Slater et al. 2019,</w:t>
-      </w:r>
-      <w:r>
-        <w:rPr>
-          <w:rFonts w:ascii="TimesNewRomanPSMT" w:hAnsi="TimesNewRomanPSMT" w:cs="TimesNewRomanPSMT"/>
-          <w:i/>
-          <w:iCs/>
-          <w:sz w:val="24"/>
-          <w:szCs w:val="24"/>
-        </w:rPr>
-        <w:t xml:space="preserve"> </w:t>
-      </w:r>
-      <w:r>
-        <w:rPr>
-          <w:rFonts w:ascii="TimesNewRomanPSMT" w:hAnsi="TimesNewRomanPSMT" w:cs="TimesNewRomanPSMT"/>
-          <w:i/>
-          <w:iCs/>
-          <w:sz w:val="24"/>
-          <w:szCs w:val="24"/>
-        </w:rPr>
-        <w:t>vegetation sciences, Collins 2016)</w:t>
-      </w:r>
-      <w:r>
-        <w:rPr>
-          <w:rFonts w:ascii="TimesNewRomanPSMT" w:hAnsi="TimesNewRomanPSMT" w:cs="TimesNewRomanPSMT"/>
-          <w:i/>
-          <w:iCs/>
-          <w:sz w:val="24"/>
-          <w:szCs w:val="24"/>
-        </w:rPr>
-        <w:t xml:space="preserve"> and </w:t>
-      </w:r>
-      <w:r>
-        <w:rPr>
-          <w:rFonts w:ascii="TimesNewRomanPSMT" w:hAnsi="TimesNewRomanPSMT" w:cs="TimesNewRomanPSMT"/>
-          <w:i/>
-          <w:iCs/>
-          <w:sz w:val="24"/>
-          <w:szCs w:val="24"/>
-        </w:rPr>
-        <w:t>has enabled in a shift towards publishing structures that are</w:t>
+        <w:t xml:space="preserve"> et al. 2017, hydrology, Slater et al. 2019, vegetation sciences, Collins 2016) and has enabled in a shift towards publishing structures that are</w:t>
       </w:r>
       <w:r>
         <w:rPr>
@@ -2908,288 +2848,470 @@
         <w:br/>
         <w:t>The conclusions are coherent</w:t>
       </w:r>
+    </w:p>
+    <w:p>
+      <w:pPr>
+        <w:spacing w:after="0"/>
+        <w:rPr>
+          <w:rFonts w:ascii="Times New Roman" w:hAnsi="Times New Roman" w:cs="Times New Roman"/>
+          <w:sz w:val="24"/>
+          <w:szCs w:val="24"/>
+        </w:rPr>
+      </w:pPr>
+    </w:p>
+    <w:p>
+      <w:pPr>
+        <w:spacing w:after="0"/>
+        <w:rPr>
+          <w:rFonts w:ascii="Times New Roman" w:hAnsi="Times New Roman" w:cs="Times New Roman"/>
+          <w:sz w:val="24"/>
+          <w:szCs w:val="24"/>
+        </w:rPr>
+      </w:pPr>
+      <w:r>
+        <w:rPr>
+          <w:rFonts w:ascii="Times New Roman" w:hAnsi="Times New Roman" w:cs="Times New Roman"/>
+          <w:sz w:val="24"/>
+          <w:szCs w:val="24"/>
+        </w:rPr>
+        <w:t>Comments for the Author</w:t>
+      </w:r>
+    </w:p>
+    <w:p>
+      <w:pPr>
+        <w:spacing w:after="0"/>
+        <w:rPr>
+          <w:rFonts w:ascii="Times New Roman" w:hAnsi="Times New Roman" w:cs="Times New Roman"/>
+          <w:sz w:val="24"/>
+          <w:szCs w:val="24"/>
+        </w:rPr>
+      </w:pPr>
+      <w:r>
+        <w:rPr>
+          <w:rFonts w:ascii="Times New Roman" w:hAnsi="Times New Roman" w:cs="Times New Roman"/>
+          <w:sz w:val="24"/>
+          <w:szCs w:val="24"/>
+        </w:rPr>
+        <w:t>The manuscript has some interest, but I have identified some weaknesses, regarding the lack of connection between the methodology presented and the absence of results associated to the search in Google Scholar. In addition, some references that I have included above could be of interest. The authors should present the applicability more global, not as local as California (although it can serve as example, I have given more examples in other areas)</w:t>
+      </w:r>
+    </w:p>
+    <w:p>
+      <w:pPr>
+        <w:spacing w:after="0"/>
+        <w:rPr>
+          <w:rFonts w:ascii="Times New Roman" w:hAnsi="Times New Roman" w:cs="Times New Roman"/>
+          <w:sz w:val="24"/>
+          <w:szCs w:val="24"/>
+        </w:rPr>
+      </w:pPr>
+    </w:p>
+    <w:p>
+      <w:pPr>
+        <w:spacing w:after="0"/>
+        <w:rPr>
+          <w:rFonts w:ascii="Times New Roman" w:hAnsi="Times New Roman" w:cs="Times New Roman"/>
+          <w:i/>
+          <w:iCs/>
+          <w:sz w:val="24"/>
+          <w:szCs w:val="24"/>
+        </w:rPr>
+      </w:pPr>
+      <w:r>
+        <w:rPr>
+          <w:rFonts w:ascii="Times New Roman" w:hAnsi="Times New Roman" w:cs="Times New Roman"/>
+          <w:i/>
+          <w:iCs/>
+          <w:sz w:val="24"/>
+          <w:szCs w:val="24"/>
+        </w:rPr>
+        <w:t xml:space="preserve">Thank you for your detailed comments.  Please see our responses above that address your concerns. </w:t>
+      </w:r>
+    </w:p>
+    <w:p>
+      <w:pPr>
+        <w:spacing w:after="0"/>
+        <w:rPr>
+          <w:rFonts w:ascii="Times New Roman" w:hAnsi="Times New Roman" w:cs="Times New Roman"/>
+          <w:i/>
+          <w:iCs/>
+          <w:sz w:val="24"/>
+          <w:szCs w:val="24"/>
+        </w:rPr>
+      </w:pPr>
+    </w:p>
+    <w:p>
+      <w:pPr>
+        <w:spacing w:after="0"/>
+        <w:rPr>
+          <w:rFonts w:ascii="Times New Roman" w:hAnsi="Times New Roman" w:cs="Times New Roman"/>
+          <w:b/>
+          <w:bCs/>
+          <w:sz w:val="24"/>
+          <w:szCs w:val="24"/>
+        </w:rPr>
+      </w:pPr>
+      <w:r>
+        <w:rPr>
+          <w:rFonts w:ascii="Times New Roman" w:hAnsi="Times New Roman" w:cs="Times New Roman"/>
+          <w:b/>
+          <w:bCs/>
+          <w:sz w:val="24"/>
+          <w:szCs w:val="24"/>
+        </w:rPr>
+        <w:t xml:space="preserve">Reviewer 3: </w:t>
+      </w:r>
+    </w:p>
+    <w:p>
+      <w:pPr>
+        <w:spacing w:after="0"/>
+        <w:rPr>
+          <w:rFonts w:ascii="Times New Roman" w:hAnsi="Times New Roman" w:cs="Times New Roman"/>
+          <w:sz w:val="24"/>
+          <w:szCs w:val="24"/>
+        </w:rPr>
+      </w:pPr>
+    </w:p>
+    <w:p>
+      <w:pPr>
+        <w:spacing w:after="0"/>
+        <w:rPr>
+          <w:rFonts w:ascii="Times New Roman" w:hAnsi="Times New Roman" w:cs="Times New Roman"/>
+          <w:sz w:val="24"/>
+          <w:szCs w:val="24"/>
+        </w:rPr>
+      </w:pPr>
+      <w:r>
+        <w:rPr>
+          <w:rFonts w:ascii="Times New Roman" w:hAnsi="Times New Roman" w:cs="Times New Roman"/>
+          <w:sz w:val="24"/>
+          <w:szCs w:val="24"/>
+        </w:rPr>
+        <w:t>Comments for the Author</w:t>
+      </w:r>
+    </w:p>
+    <w:p>
+      <w:pPr>
+        <w:spacing w:after="0"/>
+        <w:rPr>
+          <w:rFonts w:ascii="Times New Roman" w:hAnsi="Times New Roman" w:cs="Times New Roman"/>
+          <w:sz w:val="24"/>
+          <w:szCs w:val="24"/>
+        </w:rPr>
+      </w:pPr>
+      <w:r>
+        <w:rPr>
+          <w:rFonts w:ascii="Times New Roman" w:hAnsi="Times New Roman" w:cs="Times New Roman"/>
+          <w:sz w:val="24"/>
+          <w:szCs w:val="24"/>
+        </w:rPr>
+        <w:t>This is an important and innovative paper that highlight the issue of the accessibility of scientific results and data to facilitate the bioassessment of environmental impacts. The paper is very timely as the open science is becoming a standard for most of biological studies and it’s important that this practice is also adopted by ecological studies of practical importance for environmental managers.</w:t>
+      </w:r>
+      <w:r>
+        <w:rPr>
+          <w:rFonts w:ascii="Times New Roman" w:hAnsi="Times New Roman" w:cs="Times New Roman"/>
+          <w:sz w:val="24"/>
+          <w:szCs w:val="24"/>
+        </w:rPr>
+        <w:br/>
+      </w:r>
+    </w:p>
+    <w:p>
+      <w:pPr>
+        <w:spacing w:after="0"/>
+        <w:rPr>
+          <w:rFonts w:ascii="Times New Roman" w:hAnsi="Times New Roman" w:cs="Times New Roman"/>
+          <w:i/>
+          <w:iCs/>
+          <w:sz w:val="24"/>
+          <w:szCs w:val="24"/>
+        </w:rPr>
+      </w:pPr>
+      <w:r>
+        <w:rPr>
+          <w:rFonts w:ascii="Times New Roman" w:hAnsi="Times New Roman" w:cs="Times New Roman"/>
+          <w:i/>
+          <w:iCs/>
+          <w:sz w:val="24"/>
+          <w:szCs w:val="24"/>
+        </w:rPr>
+        <w:t xml:space="preserve">Thank you, we appreciate your comments and have carefully considered </w:t>
+      </w:r>
+      <w:proofErr w:type="spellStart"/>
+      <w:r>
+        <w:rPr>
+          <w:rFonts w:ascii="Times New Roman" w:hAnsi="Times New Roman" w:cs="Times New Roman"/>
+          <w:i/>
+          <w:iCs/>
+          <w:sz w:val="24"/>
+          <w:szCs w:val="24"/>
+        </w:rPr>
+        <w:t>your</w:t>
+      </w:r>
+      <w:proofErr w:type="spellEnd"/>
+      <w:r>
+        <w:rPr>
+          <w:rFonts w:ascii="Times New Roman" w:hAnsi="Times New Roman" w:cs="Times New Roman"/>
+          <w:i/>
+          <w:iCs/>
+          <w:sz w:val="24"/>
+          <w:szCs w:val="24"/>
+        </w:rPr>
+        <w:t xml:space="preserve"> suggestions below. </w:t>
+      </w:r>
+    </w:p>
+    <w:p>
+      <w:pPr>
+        <w:spacing w:after="0"/>
+        <w:rPr>
+          <w:rFonts w:ascii="Times New Roman" w:hAnsi="Times New Roman" w:cs="Times New Roman"/>
+          <w:sz w:val="24"/>
+          <w:szCs w:val="24"/>
+        </w:rPr>
+      </w:pPr>
+      <w:r>
+        <w:rPr>
+          <w:rFonts w:ascii="Times New Roman" w:hAnsi="Times New Roman" w:cs="Times New Roman"/>
+          <w:sz w:val="24"/>
+          <w:szCs w:val="24"/>
+        </w:rPr>
+        <w:lastRenderedPageBreak/>
+        <w:br/>
+        <w:t>The review is very well written, and I fully recommend its publication. I would suggest however few points to be considered in the revision of this paper.</w:t>
+      </w:r>
+      <w:r>
+        <w:rPr>
+          <w:rFonts w:ascii="Times New Roman" w:hAnsi="Times New Roman" w:cs="Times New Roman"/>
+          <w:sz w:val="24"/>
+          <w:szCs w:val="24"/>
+        </w:rPr>
+        <w:br/>
+      </w:r>
+      <w:r>
+        <w:rPr>
+          <w:rFonts w:ascii="Times New Roman" w:hAnsi="Times New Roman" w:cs="Times New Roman"/>
+          <w:sz w:val="24"/>
+          <w:szCs w:val="24"/>
+        </w:rPr>
+        <w:br/>
+        <w:t xml:space="preserve">The first point concerns the new </w:t>
+      </w:r>
+      <w:proofErr w:type="spellStart"/>
+      <w:r>
+        <w:rPr>
+          <w:rFonts w:ascii="Times New Roman" w:hAnsi="Times New Roman" w:cs="Times New Roman"/>
+          <w:sz w:val="24"/>
+          <w:szCs w:val="24"/>
+        </w:rPr>
+        <w:t>ecogenomic</w:t>
+      </w:r>
+      <w:proofErr w:type="spellEnd"/>
+      <w:r>
+        <w:rPr>
+          <w:rFonts w:ascii="Times New Roman" w:hAnsi="Times New Roman" w:cs="Times New Roman"/>
+          <w:sz w:val="24"/>
+          <w:szCs w:val="24"/>
+        </w:rPr>
+        <w:t xml:space="preserve"> tools that are currently transforming the field of biomonitoring and bioassessment. I was quite surprised to find no reference to these tools despite the fact that their impact on so-called “democratization” of bioassessment practices is well documented (e.g. </w:t>
+      </w:r>
+      <w:proofErr w:type="spellStart"/>
+      <w:r>
+        <w:rPr>
+          <w:rFonts w:ascii="Times New Roman" w:hAnsi="Times New Roman" w:cs="Times New Roman"/>
+          <w:sz w:val="24"/>
+          <w:szCs w:val="24"/>
+        </w:rPr>
+        <w:t>Deiner</w:t>
+      </w:r>
+      <w:proofErr w:type="spellEnd"/>
+      <w:r>
+        <w:rPr>
+          <w:rFonts w:ascii="Times New Roman" w:hAnsi="Times New Roman" w:cs="Times New Roman"/>
+          <w:sz w:val="24"/>
+          <w:szCs w:val="24"/>
+        </w:rPr>
+        <w:t xml:space="preserve"> et al. 2017, Pawlowski et al. 2018, </w:t>
+      </w:r>
+      <w:proofErr w:type="spellStart"/>
+      <w:r>
+        <w:rPr>
+          <w:rFonts w:ascii="Times New Roman" w:hAnsi="Times New Roman" w:cs="Times New Roman"/>
+          <w:sz w:val="24"/>
+          <w:szCs w:val="24"/>
+        </w:rPr>
+        <w:t>Hering</w:t>
+      </w:r>
+      <w:proofErr w:type="spellEnd"/>
+      <w:r>
+        <w:rPr>
+          <w:rFonts w:ascii="Times New Roman" w:hAnsi="Times New Roman" w:cs="Times New Roman"/>
+          <w:sz w:val="24"/>
+          <w:szCs w:val="24"/>
+        </w:rPr>
+        <w:t xml:space="preserve"> et al. 2019). In particular, it is worth to be mentioned that the access to genomic or metagenomic data can be much easier and more open compared to the classical </w:t>
+      </w:r>
+      <w:proofErr w:type="spellStart"/>
+      <w:r>
+        <w:rPr>
+          <w:rFonts w:ascii="Times New Roman" w:hAnsi="Times New Roman" w:cs="Times New Roman"/>
+          <w:sz w:val="24"/>
+          <w:szCs w:val="24"/>
+        </w:rPr>
+        <w:t>morphotaxonomic</w:t>
+      </w:r>
+      <w:proofErr w:type="spellEnd"/>
+      <w:r>
+        <w:rPr>
+          <w:rFonts w:ascii="Times New Roman" w:hAnsi="Times New Roman" w:cs="Times New Roman"/>
+          <w:sz w:val="24"/>
+          <w:szCs w:val="24"/>
+        </w:rPr>
+        <w:t xml:space="preserve"> data, which are more depending on personal expertise and more difficult to compare with others. The authors could address this point when they are discussing the issue of species identification (subchapter Curating bioassessment data).</w:t>
+      </w:r>
+      <w:r>
+        <w:rPr>
+          <w:rFonts w:ascii="Times New Roman" w:hAnsi="Times New Roman" w:cs="Times New Roman"/>
+          <w:sz w:val="24"/>
+          <w:szCs w:val="24"/>
+        </w:rPr>
+        <w:br/>
+      </w:r>
+    </w:p>
+    <w:p>
+      <w:pPr>
+        <w:tabs>
+          <w:tab w:val="left" w:pos="916"/>
+          <w:tab w:val="left" w:pos="1832"/>
+          <w:tab w:val="left" w:pos="2748"/>
+          <w:tab w:val="left" w:pos="3664"/>
+          <w:tab w:val="left" w:pos="4580"/>
+          <w:tab w:val="left" w:pos="5496"/>
+          <w:tab w:val="left" w:pos="6412"/>
+          <w:tab w:val="left" w:pos="7328"/>
+          <w:tab w:val="left" w:pos="8244"/>
+          <w:tab w:val="left" w:pos="9160"/>
+          <w:tab w:val="left" w:pos="10076"/>
+          <w:tab w:val="left" w:pos="10992"/>
+          <w:tab w:val="left" w:pos="11908"/>
+          <w:tab w:val="left" w:pos="12824"/>
+          <w:tab w:val="left" w:pos="13740"/>
+          <w:tab w:val="left" w:pos="14656"/>
+        </w:tabs>
+        <w:spacing w:after="0" w:line="240" w:lineRule="auto"/>
+        <w:rPr>
+          <w:rFonts w:ascii="Times New Roman" w:eastAsia="Times New Roman" w:hAnsi="Times New Roman" w:cs="Times New Roman"/>
+          <w:i/>
+          <w:iCs/>
+          <w:color w:val="000000"/>
+          <w:sz w:val="24"/>
+          <w:szCs w:val="24"/>
+        </w:rPr>
+      </w:pPr>
+      <w:r>
+        <w:rPr>
+          <w:rFonts w:ascii="Times New Roman" w:eastAsia="Times New Roman" w:hAnsi="Times New Roman" w:cs="Times New Roman"/>
+          <w:i/>
+          <w:iCs/>
+          <w:color w:val="000000"/>
+          <w:sz w:val="24"/>
+          <w:szCs w:val="24"/>
+        </w:rPr>
+        <w:br/>
+      </w:r>
       <w:bookmarkStart w:id="0" w:name="_GoBack"/>
       <w:bookmarkEnd w:id="0"/>
     </w:p>
     <w:p>
       <w:pPr>
-        <w:spacing w:after="0"/>
-        <w:rPr>
-          <w:rFonts w:ascii="Times New Roman" w:hAnsi="Times New Roman" w:cs="Times New Roman"/>
-          <w:sz w:val="24"/>
-          <w:szCs w:val="24"/>
-        </w:rPr>
-      </w:pPr>
-    </w:p>
-    <w:p>
-      <w:pPr>
-        <w:spacing w:after="0"/>
-        <w:rPr>
-          <w:rFonts w:ascii="Times New Roman" w:hAnsi="Times New Roman" w:cs="Times New Roman"/>
-          <w:sz w:val="24"/>
-          <w:szCs w:val="24"/>
-        </w:rPr>
-      </w:pPr>
-      <w:r>
-        <w:rPr>
-          <w:rFonts w:ascii="Times New Roman" w:hAnsi="Times New Roman" w:cs="Times New Roman"/>
-          <w:sz w:val="24"/>
-          <w:szCs w:val="24"/>
-        </w:rPr>
-        <w:t>Comments for the Author</w:t>
-      </w:r>
-    </w:p>
-    <w:p>
-      <w:pPr>
-        <w:spacing w:after="0"/>
-        <w:rPr>
-          <w:rFonts w:ascii="Times New Roman" w:hAnsi="Times New Roman" w:cs="Times New Roman"/>
-          <w:sz w:val="24"/>
-          <w:szCs w:val="24"/>
-        </w:rPr>
-      </w:pPr>
-      <w:r>
-        <w:rPr>
-          <w:rFonts w:ascii="Times New Roman" w:hAnsi="Times New Roman" w:cs="Times New Roman"/>
-          <w:sz w:val="24"/>
-          <w:szCs w:val="24"/>
-        </w:rPr>
-        <w:t>The manuscript has some interest, but I have identified some weaknesses, regarding the lack of connection between the methodology presented and the absence of results associated to the search in Google Scholar. In addition, some references that I have included above could be of interest. The authors should present the applicability more global, not as local as California (although it can serve as example, I have given more examples in other areas)</w:t>
-      </w:r>
-    </w:p>
-    <w:p>
-      <w:pPr>
-        <w:spacing w:after="0"/>
-        <w:rPr>
-          <w:rFonts w:ascii="Times New Roman" w:hAnsi="Times New Roman" w:cs="Times New Roman"/>
-          <w:sz w:val="24"/>
-          <w:szCs w:val="24"/>
-        </w:rPr>
-      </w:pPr>
-    </w:p>
-    <w:p>
-      <w:pPr>
-        <w:spacing w:after="0"/>
-        <w:rPr>
-          <w:rFonts w:ascii="Times New Roman" w:hAnsi="Times New Roman" w:cs="Times New Roman"/>
-          <w:i/>
-          <w:iCs/>
-          <w:sz w:val="24"/>
-          <w:szCs w:val="24"/>
-        </w:rPr>
-      </w:pPr>
-      <w:r>
-        <w:rPr>
-          <w:rFonts w:ascii="Times New Roman" w:hAnsi="Times New Roman" w:cs="Times New Roman"/>
-          <w:i/>
-          <w:iCs/>
-          <w:sz w:val="24"/>
-          <w:szCs w:val="24"/>
-        </w:rPr>
-        <w:t xml:space="preserve">Thank you for your detailed comments.  Please see our responses above that address your concerns. </w:t>
-      </w:r>
-    </w:p>
-    <w:p>
-      <w:pPr>
-        <w:spacing w:after="0"/>
-        <w:rPr>
-          <w:rFonts w:ascii="Times New Roman" w:hAnsi="Times New Roman" w:cs="Times New Roman"/>
-          <w:i/>
-          <w:iCs/>
-          <w:sz w:val="24"/>
-          <w:szCs w:val="24"/>
-        </w:rPr>
-      </w:pPr>
-    </w:p>
-    <w:p>
-      <w:pPr>
-        <w:spacing w:after="0"/>
-        <w:rPr>
-          <w:rFonts w:ascii="Times New Roman" w:hAnsi="Times New Roman" w:cs="Times New Roman"/>
-          <w:b/>
-          <w:bCs/>
-          <w:sz w:val="24"/>
-          <w:szCs w:val="24"/>
-        </w:rPr>
-      </w:pPr>
-      <w:r>
-        <w:rPr>
-          <w:rFonts w:ascii="Times New Roman" w:hAnsi="Times New Roman" w:cs="Times New Roman"/>
-          <w:b/>
-          <w:bCs/>
-          <w:sz w:val="24"/>
-          <w:szCs w:val="24"/>
-        </w:rPr>
-        <w:t xml:space="preserve">Reviewer 3: </w:t>
-      </w:r>
-    </w:p>
-    <w:p>
-      <w:pPr>
-        <w:spacing w:after="0"/>
-        <w:rPr>
-          <w:rFonts w:ascii="Times New Roman" w:hAnsi="Times New Roman" w:cs="Times New Roman"/>
-          <w:sz w:val="24"/>
-          <w:szCs w:val="24"/>
-        </w:rPr>
-      </w:pPr>
-    </w:p>
-    <w:p>
-      <w:pPr>
-        <w:spacing w:after="0"/>
-        <w:rPr>
-          <w:rFonts w:ascii="Times New Roman" w:hAnsi="Times New Roman" w:cs="Times New Roman"/>
-          <w:sz w:val="24"/>
-          <w:szCs w:val="24"/>
-        </w:rPr>
-      </w:pPr>
-      <w:r>
-        <w:rPr>
-          <w:rFonts w:ascii="Times New Roman" w:hAnsi="Times New Roman" w:cs="Times New Roman"/>
-          <w:sz w:val="24"/>
-          <w:szCs w:val="24"/>
-        </w:rPr>
-        <w:t>Comments for the Author</w:t>
-      </w:r>
-    </w:p>
-    <w:p>
-      <w:pPr>
-        <w:spacing w:after="0"/>
-        <w:rPr>
-          <w:rFonts w:ascii="Times New Roman" w:hAnsi="Times New Roman" w:cs="Times New Roman"/>
-          <w:sz w:val="24"/>
-          <w:szCs w:val="24"/>
-        </w:rPr>
-      </w:pPr>
-      <w:r>
-        <w:rPr>
-          <w:rFonts w:ascii="Times New Roman" w:hAnsi="Times New Roman" w:cs="Times New Roman"/>
-          <w:sz w:val="24"/>
-          <w:szCs w:val="24"/>
-        </w:rPr>
-        <w:t>This is an important and innovative paper that highlight the issue of the accessibility of scientific results and data to facilitate the bioassessment of environmental impacts. The paper is very timely as the open science is becoming a standard for most of biological studies and it’s important that this practice is also adopted by ecological studies of practical importance for environmental managers.</w:t>
-      </w:r>
-      <w:r>
-        <w:rPr>
-          <w:rFonts w:ascii="Times New Roman" w:hAnsi="Times New Roman" w:cs="Times New Roman"/>
-          <w:sz w:val="24"/>
-          <w:szCs w:val="24"/>
-        </w:rPr>
-        <w:br/>
-      </w:r>
-      <w:r>
-        <w:rPr>
-          <w:rFonts w:ascii="Times New Roman" w:hAnsi="Times New Roman" w:cs="Times New Roman"/>
-          <w:sz w:val="24"/>
-          <w:szCs w:val="24"/>
-        </w:rPr>
-        <w:br/>
-        <w:t xml:space="preserve">The review is very well written, and I fully recommend its publication. I would suggest however </w:t>
-      </w:r>
-      <w:r>
-        <w:rPr>
-          <w:rFonts w:ascii="Times New Roman" w:hAnsi="Times New Roman" w:cs="Times New Roman"/>
-          <w:sz w:val="24"/>
-          <w:szCs w:val="24"/>
-        </w:rPr>
-        <w:lastRenderedPageBreak/>
-        <w:t>few points to be considered in the revision of this paper.</w:t>
-      </w:r>
-      <w:r>
-        <w:rPr>
-          <w:rFonts w:ascii="Times New Roman" w:hAnsi="Times New Roman" w:cs="Times New Roman"/>
-          <w:sz w:val="24"/>
-          <w:szCs w:val="24"/>
-        </w:rPr>
-        <w:br/>
-      </w:r>
-      <w:r>
-        <w:rPr>
-          <w:rFonts w:ascii="Times New Roman" w:hAnsi="Times New Roman" w:cs="Times New Roman"/>
-          <w:sz w:val="24"/>
-          <w:szCs w:val="24"/>
-        </w:rPr>
-        <w:br/>
-        <w:t xml:space="preserve">The first point concerns the new </w:t>
-      </w:r>
-      <w:proofErr w:type="spellStart"/>
-      <w:r>
-        <w:rPr>
-          <w:rFonts w:ascii="Times New Roman" w:hAnsi="Times New Roman" w:cs="Times New Roman"/>
-          <w:sz w:val="24"/>
-          <w:szCs w:val="24"/>
-        </w:rPr>
-        <w:t>ecogenomic</w:t>
-      </w:r>
-      <w:proofErr w:type="spellEnd"/>
-      <w:r>
-        <w:rPr>
-          <w:rFonts w:ascii="Times New Roman" w:hAnsi="Times New Roman" w:cs="Times New Roman"/>
-          <w:sz w:val="24"/>
-          <w:szCs w:val="24"/>
-        </w:rPr>
-        <w:t xml:space="preserve"> tools that are currently transforming the field of biomonitoring and bioassessment. I was quite surprised to find no reference to these tools despite the fact that their impact on so-called “democratization” of bioassessment practices is well documented (e.g. </w:t>
-      </w:r>
-      <w:proofErr w:type="spellStart"/>
-      <w:r>
-        <w:rPr>
-          <w:rFonts w:ascii="Times New Roman" w:hAnsi="Times New Roman" w:cs="Times New Roman"/>
-          <w:sz w:val="24"/>
-          <w:szCs w:val="24"/>
-        </w:rPr>
-        <w:t>Deiner</w:t>
-      </w:r>
-      <w:proofErr w:type="spellEnd"/>
-      <w:r>
-        <w:rPr>
-          <w:rFonts w:ascii="Times New Roman" w:hAnsi="Times New Roman" w:cs="Times New Roman"/>
-          <w:sz w:val="24"/>
-          <w:szCs w:val="24"/>
-        </w:rPr>
-        <w:t xml:space="preserve"> et al. 2017, Pawlowski et al. 2018, </w:t>
-      </w:r>
-      <w:proofErr w:type="spellStart"/>
-      <w:r>
-        <w:rPr>
-          <w:rFonts w:ascii="Times New Roman" w:hAnsi="Times New Roman" w:cs="Times New Roman"/>
-          <w:sz w:val="24"/>
-          <w:szCs w:val="24"/>
-        </w:rPr>
-        <w:t>Hering</w:t>
-      </w:r>
-      <w:proofErr w:type="spellEnd"/>
-      <w:r>
-        <w:rPr>
-          <w:rFonts w:ascii="Times New Roman" w:hAnsi="Times New Roman" w:cs="Times New Roman"/>
-          <w:sz w:val="24"/>
-          <w:szCs w:val="24"/>
-        </w:rPr>
-        <w:t xml:space="preserve"> et al. 2019). In particular, it is worth to be mentioned that the access to genomic or metagenomic data can be much easier and more open compared to the classical </w:t>
-      </w:r>
-      <w:proofErr w:type="spellStart"/>
-      <w:r>
-        <w:rPr>
-          <w:rFonts w:ascii="Times New Roman" w:hAnsi="Times New Roman" w:cs="Times New Roman"/>
-          <w:sz w:val="24"/>
-          <w:szCs w:val="24"/>
-        </w:rPr>
-        <w:t>morphotaxonomic</w:t>
-      </w:r>
-      <w:proofErr w:type="spellEnd"/>
-      <w:r>
-        <w:rPr>
-          <w:rFonts w:ascii="Times New Roman" w:hAnsi="Times New Roman" w:cs="Times New Roman"/>
-          <w:sz w:val="24"/>
-          <w:szCs w:val="24"/>
-        </w:rPr>
-        <w:t xml:space="preserve"> data, which are more depending on personal expertise and more difficult to compare with others. The authors could address this point when they are discussing the issue of species identification (subchapter Curating bioassessment data).</w:t>
-      </w:r>
-      <w:r>
-        <w:rPr>
-          <w:rFonts w:ascii="Times New Roman" w:hAnsi="Times New Roman" w:cs="Times New Roman"/>
-          <w:sz w:val="24"/>
-          <w:szCs w:val="24"/>
-        </w:rPr>
-        <w:br/>
+        <w:tabs>
+          <w:tab w:val="left" w:pos="916"/>
+          <w:tab w:val="left" w:pos="1832"/>
+          <w:tab w:val="left" w:pos="2748"/>
+          <w:tab w:val="left" w:pos="3664"/>
+          <w:tab w:val="left" w:pos="4580"/>
+          <w:tab w:val="left" w:pos="5496"/>
+          <w:tab w:val="left" w:pos="6412"/>
+          <w:tab w:val="left" w:pos="7328"/>
+          <w:tab w:val="left" w:pos="8244"/>
+          <w:tab w:val="left" w:pos="9160"/>
+          <w:tab w:val="left" w:pos="10076"/>
+          <w:tab w:val="left" w:pos="10992"/>
+          <w:tab w:val="left" w:pos="11908"/>
+          <w:tab w:val="left" w:pos="12824"/>
+          <w:tab w:val="left" w:pos="13740"/>
+          <w:tab w:val="left" w:pos="14656"/>
+        </w:tabs>
+        <w:spacing w:after="0" w:line="240" w:lineRule="auto"/>
+        <w:rPr>
+          <w:rFonts w:ascii="Times New Roman" w:eastAsia="Times New Roman" w:hAnsi="Times New Roman" w:cs="Times New Roman"/>
+          <w:i/>
+          <w:iCs/>
+          <w:color w:val="000000"/>
+          <w:sz w:val="24"/>
+          <w:szCs w:val="24"/>
+        </w:rPr>
+      </w:pPr>
+      <w:r>
+        <w:rPr>
+          <w:rFonts w:ascii="Times New Roman" w:eastAsia="Times New Roman" w:hAnsi="Times New Roman" w:cs="Times New Roman"/>
+          <w:i/>
+          <w:iCs/>
+          <w:color w:val="000000"/>
+          <w:sz w:val="24"/>
+          <w:szCs w:val="24"/>
+        </w:rPr>
+        <w:t xml:space="preserve">Efforts to formally recognize and integrate open science in bioassessment are needed now more than ever.  The transition of bioassessment from taxonomic-based indices to molecular approaches presents novel challenges that will only increase in severity as researchers continue to refine methods for molecular applications [@Baird12].  Although molecular-based indices share similar assessment objectives as conventional indices, the data requirements and taxonomic resolution are substantially more complex.  Bioassessment researchers developing molecular methods are and will continue to be inundated with data from high-throughput DNA sequencers.  Systematic approaches to document, catalog, and share this information will be required to advance and standardize the science.  Molecular approaches are also dependent on existing reference libraries for matching DNA samples for taxonomic identification. The integrity of reference libraries depends greatly on the quality of metadata and documentation for contributed samples.  Open science principles should be leveraged in this emerging arena to ensure that new bioassessment methods continue to have relevance for determining the condition of aquatic resources. </w:t>
+      </w:r>
+    </w:p>
+    <w:p>
+      <w:pPr>
+        <w:spacing w:after="0"/>
+        <w:rPr>
+          <w:rFonts w:ascii="Times New Roman" w:hAnsi="Times New Roman" w:cs="Times New Roman"/>
+          <w:sz w:val="24"/>
+          <w:szCs w:val="24"/>
+        </w:rPr>
+      </w:pPr>
+    </w:p>
+    <w:p>
+      <w:pPr>
+        <w:spacing w:after="0"/>
+        <w:rPr>
+          <w:rFonts w:ascii="Times New Roman" w:hAnsi="Times New Roman" w:cs="Times New Roman"/>
+          <w:i/>
+          <w:iCs/>
+          <w:sz w:val="24"/>
+          <w:szCs w:val="24"/>
+        </w:rPr>
+      </w:pPr>
+      <w:r>
+        <w:rPr>
+          <w:rFonts w:ascii="Times New Roman" w:hAnsi="Times New Roman" w:cs="Times New Roman"/>
+          <w:i/>
+          <w:iCs/>
+          <w:sz w:val="24"/>
+          <w:szCs w:val="24"/>
+        </w:rPr>
+        <w:t xml:space="preserve">Please note that we have also addressed some of these concerns in our response to reviewer 2 (additions to lines 170 and 255). </w:t>
+      </w:r>
+    </w:p>
+    <w:p>
+      <w:pPr>
+        <w:spacing w:after="0"/>
+        <w:rPr>
+          <w:rFonts w:ascii="Times New Roman" w:hAnsi="Times New Roman" w:cs="Times New Roman"/>
+          <w:sz w:val="24"/>
+          <w:szCs w:val="24"/>
+        </w:rPr>
+      </w:pPr>
+      <w:r>
+        <w:rPr>
+          <w:rFonts w:ascii="Times New Roman" w:hAnsi="Times New Roman" w:cs="Times New Roman"/>
+          <w:i/>
+          <w:iCs/>
+          <w:sz w:val="24"/>
+          <w:szCs w:val="24"/>
+        </w:rPr>
+        <w:t>.</w:t>
       </w:r>
       <w:r>
         <w:rPr>
@@ -3218,6 +3340,89 @@
         </w:rPr>
         <w:t xml:space="preserve"> et al. 2019, this is not only about new tools but also about ecological changes, such as the presence of alien species, or changes in taxonomic identification. Of course, open science can help pointing out these changes and interpreting them correctly. However, even the most accessible research will do nothing if the environmental managers are not particularly interested in getting updated about the new research advances and implementing them in their practice.</w:t>
       </w:r>
+    </w:p>
+    <w:p>
+      <w:pPr>
+        <w:spacing w:after="0"/>
+        <w:rPr>
+          <w:rFonts w:ascii="Times New Roman" w:hAnsi="Times New Roman" w:cs="Times New Roman"/>
+          <w:sz w:val="24"/>
+          <w:szCs w:val="24"/>
+        </w:rPr>
+      </w:pPr>
+    </w:p>
+    <w:p>
+      <w:pPr>
+        <w:spacing w:after="0"/>
+        <w:rPr>
+          <w:rFonts w:ascii="Times New Roman" w:hAnsi="Times New Roman" w:cs="Times New Roman"/>
+          <w:i/>
+          <w:iCs/>
+          <w:sz w:val="24"/>
+          <w:szCs w:val="24"/>
+        </w:rPr>
+      </w:pPr>
+      <w:r>
+        <w:rPr>
+          <w:rFonts w:ascii="Times New Roman" w:hAnsi="Times New Roman" w:cs="Times New Roman"/>
+          <w:i/>
+          <w:iCs/>
+          <w:sz w:val="24"/>
+          <w:szCs w:val="24"/>
+        </w:rPr>
+        <w:t xml:space="preserve">This is an insightful comment that speaks to the potential consequences of a species-specific and even biodiversity approach to managing aquatic ecosystems.  A fundamental concept in most </w:t>
+      </w:r>
+      <w:r>
+        <w:rPr>
+          <w:rFonts w:ascii="Times New Roman" w:hAnsi="Times New Roman" w:cs="Times New Roman"/>
+          <w:i/>
+          <w:iCs/>
+          <w:sz w:val="24"/>
+          <w:szCs w:val="24"/>
+        </w:rPr>
+        <w:lastRenderedPageBreak/>
+        <w:t>bioassessment applications is that integrated indices (e.g., index of biotic integrity) are representative of the health of aquatic biota, where the latter are surrogates of environmental condition that integrate the effects of multiple stressors o</w:t>
+      </w:r>
+      <w:r>
+        <w:rPr>
+          <w:rFonts w:ascii="Times New Roman" w:hAnsi="Times New Roman" w:cs="Times New Roman"/>
+          <w:i/>
+          <w:iCs/>
+          <w:sz w:val="24"/>
+          <w:szCs w:val="24"/>
+        </w:rPr>
+        <w:t>ve</w:t>
+      </w:r>
+      <w:r>
+        <w:rPr>
+          <w:rFonts w:ascii="Times New Roman" w:hAnsi="Times New Roman" w:cs="Times New Roman"/>
+          <w:i/>
+          <w:iCs/>
+          <w:sz w:val="24"/>
+          <w:szCs w:val="24"/>
+        </w:rPr>
+        <w:t>r space and time.  This is reflected in the fundamental ideas of the early bioassessment practitioners (e.g., Karr et al. 1986, Karr and Chu 199</w:t>
+      </w:r>
+      <w:r>
+        <w:rPr>
+          <w:rFonts w:ascii="Times New Roman" w:hAnsi="Times New Roman" w:cs="Times New Roman"/>
+          <w:i/>
+          <w:iCs/>
+          <w:sz w:val="24"/>
+          <w:szCs w:val="24"/>
+        </w:rPr>
+        <w:t>8</w:t>
+      </w:r>
+      <w:r>
+        <w:rPr>
+          <w:rFonts w:ascii="Times New Roman" w:hAnsi="Times New Roman" w:cs="Times New Roman"/>
+          <w:i/>
+          <w:iCs/>
+          <w:sz w:val="24"/>
+          <w:szCs w:val="24"/>
+        </w:rPr>
+        <w:t xml:space="preserve">).  Many countries have recognized these benefits for environmental management and the inclusion of mandates to monitor biological resources in legislation reflects these ideas.  We feel that the point made by the reviewer is important, but possibly misaligned with how most environmental managers see the value of bioassessment. </w:t>
+      </w:r>
       <w:r>
         <w:rPr>
           <w:rFonts w:ascii="Times New Roman" w:hAnsi="Times New Roman" w:cs="Times New Roman"/>
@@ -3226,6 +3431,117 @@
         </w:rPr>
         <w:br/>
       </w:r>
+    </w:p>
+    <w:p>
+      <w:pPr>
+        <w:spacing w:after="0" w:line="240" w:lineRule="auto"/>
+        <w:rPr>
+          <w:rFonts w:ascii="Times New Roman" w:eastAsia="Times New Roman" w:hAnsi="Times New Roman" w:cs="Times New Roman"/>
+          <w:i/>
+          <w:iCs/>
+          <w:sz w:val="24"/>
+          <w:szCs w:val="24"/>
+        </w:rPr>
+      </w:pPr>
+      <w:r>
+        <w:rPr>
+          <w:rFonts w:ascii="Times New Roman" w:eastAsia="Times New Roman" w:hAnsi="Times New Roman" w:cs="Times New Roman"/>
+          <w:i/>
+          <w:iCs/>
+          <w:sz w:val="24"/>
+          <w:szCs w:val="24"/>
+        </w:rPr>
+        <w:t xml:space="preserve">Karr, James R. “Assessing Biological Integrity in Running Waters: A Method and Its Rationale.” Special Publication / Illinois Natural History Survey (USA), 1986, </w:t>
+      </w:r>
+      <w:hyperlink r:id="rId10" w:history="1">
+        <w:r>
+          <w:rPr>
+            <w:rStyle w:val="Hyperlink"/>
+            <w:rFonts w:ascii="Times New Roman" w:eastAsia="Times New Roman" w:hAnsi="Times New Roman" w:cs="Times New Roman"/>
+            <w:i/>
+            <w:iCs/>
+            <w:sz w:val="24"/>
+            <w:szCs w:val="24"/>
+          </w:rPr>
+          <w:t>https://agris.fao.org/agris-search/search.do?recordID=US9013973</w:t>
+        </w:r>
+      </w:hyperlink>
+      <w:r>
+        <w:rPr>
+          <w:rFonts w:ascii="Times New Roman" w:eastAsia="Times New Roman" w:hAnsi="Times New Roman" w:cs="Times New Roman"/>
+          <w:i/>
+          <w:iCs/>
+          <w:sz w:val="24"/>
+          <w:szCs w:val="24"/>
+        </w:rPr>
+        <w:t>.</w:t>
+      </w:r>
+    </w:p>
+    <w:p>
+      <w:pPr>
+        <w:spacing w:after="0" w:line="240" w:lineRule="auto"/>
+        <w:rPr>
+          <w:rFonts w:ascii="Times New Roman" w:eastAsia="Times New Roman" w:hAnsi="Times New Roman" w:cs="Times New Roman"/>
+          <w:i/>
+          <w:iCs/>
+          <w:sz w:val="24"/>
+          <w:szCs w:val="24"/>
+        </w:rPr>
+      </w:pPr>
+    </w:p>
+    <w:p>
+      <w:pPr>
+        <w:spacing w:after="0" w:line="240" w:lineRule="auto"/>
+        <w:rPr>
+          <w:rFonts w:ascii="Times New Roman" w:eastAsia="Times New Roman" w:hAnsi="Times New Roman" w:cs="Times New Roman"/>
+          <w:i/>
+          <w:iCs/>
+          <w:sz w:val="24"/>
+          <w:szCs w:val="24"/>
+        </w:rPr>
+      </w:pPr>
+      <w:r>
+        <w:rPr>
+          <w:rFonts w:ascii="Times New Roman" w:eastAsia="Times New Roman" w:hAnsi="Times New Roman" w:cs="Times New Roman"/>
+          <w:i/>
+          <w:iCs/>
+          <w:sz w:val="24"/>
+          <w:szCs w:val="24"/>
+        </w:rPr>
+        <w:t xml:space="preserve">Karr, James R., and Ellen W. Chu. Restoring Life in Running Waters: Better Biological Monitoring. First Edition </w:t>
+      </w:r>
+      <w:proofErr w:type="spellStart"/>
+      <w:r>
+        <w:rPr>
+          <w:rFonts w:ascii="Times New Roman" w:eastAsia="Times New Roman" w:hAnsi="Times New Roman" w:cs="Times New Roman"/>
+          <w:i/>
+          <w:iCs/>
+          <w:sz w:val="24"/>
+          <w:szCs w:val="24"/>
+        </w:rPr>
+        <w:t>edition</w:t>
+      </w:r>
+      <w:proofErr w:type="spellEnd"/>
+      <w:r>
+        <w:rPr>
+          <w:rFonts w:ascii="Times New Roman" w:eastAsia="Times New Roman" w:hAnsi="Times New Roman" w:cs="Times New Roman"/>
+          <w:i/>
+          <w:iCs/>
+          <w:sz w:val="24"/>
+          <w:szCs w:val="24"/>
+        </w:rPr>
+        <w:t>, Island Press, 1998.</w:t>
+      </w:r>
+    </w:p>
+    <w:p>
+      <w:pPr>
+        <w:spacing w:after="0"/>
+        <w:rPr>
+          <w:rFonts w:ascii="Times New Roman" w:hAnsi="Times New Roman" w:cs="Times New Roman"/>
+          <w:sz w:val="24"/>
+          <w:szCs w:val="24"/>
+        </w:rPr>
+      </w:pPr>
       <w:r>
         <w:rPr>
           <w:rFonts w:ascii="Times New Roman" w:hAnsi="Times New Roman" w:cs="Times New Roman"/>
@@ -3286,7 +3602,7 @@
         </w:rPr>
         <w:br/>
       </w:r>
-      <w:hyperlink r:id="rId10" w:tgtFrame="_blank" w:history="1">
+      <w:hyperlink r:id="rId11" w:tgtFrame="_blank" w:history="1">
         <w:r>
           <w:rPr>
             <w:rStyle w:val="Hyperlink"/>
@@ -3331,7 +3647,7 @@
         </w:rPr>
         <w:br/>
       </w:r>
-      <w:hyperlink r:id="rId11" w:tgtFrame="_blank" w:history="1">
+      <w:hyperlink r:id="rId12" w:tgtFrame="_blank" w:history="1">
         <w:r>
           <w:rPr>
             <w:rStyle w:val="Hyperlink"/>
@@ -3376,7 +3692,7 @@
         </w:rPr>
         <w:br/>
       </w:r>
-      <w:hyperlink r:id="rId12" w:tgtFrame="_blank" w:history="1">
+      <w:hyperlink r:id="rId13" w:tgtFrame="_blank" w:history="1">
         <w:r>
           <w:rPr>
             <w:rStyle w:val="Hyperlink"/>
@@ -4057,6 +4373,54 @@
       <w:u w:val="single"/>
     </w:rPr>
   </w:style>
+  <w:style w:type="paragraph" w:styleId="HTMLPreformatted">
+    <w:name w:val="HTML Preformatted"/>
+    <w:basedOn w:val="Normal"/>
+    <w:link w:val="HTMLPreformattedChar"/>
+    <w:uiPriority w:val="99"/>
+    <w:semiHidden/>
+    <w:unhideWhenUsed/>
+    <w:rsid w:val="00557C79"/>
+    <w:pPr>
+      <w:tabs>
+        <w:tab w:val="left" w:pos="916"/>
+        <w:tab w:val="left" w:pos="1832"/>
+        <w:tab w:val="left" w:pos="2748"/>
+        <w:tab w:val="left" w:pos="3664"/>
+        <w:tab w:val="left" w:pos="4580"/>
+        <w:tab w:val="left" w:pos="5496"/>
+        <w:tab w:val="left" w:pos="6412"/>
+        <w:tab w:val="left" w:pos="7328"/>
+        <w:tab w:val="left" w:pos="8244"/>
+        <w:tab w:val="left" w:pos="9160"/>
+        <w:tab w:val="left" w:pos="10076"/>
+        <w:tab w:val="left" w:pos="10992"/>
+        <w:tab w:val="left" w:pos="11908"/>
+        <w:tab w:val="left" w:pos="12824"/>
+        <w:tab w:val="left" w:pos="13740"/>
+        <w:tab w:val="left" w:pos="14656"/>
+      </w:tabs>
+      <w:spacing w:after="0" w:line="240" w:lineRule="auto"/>
+    </w:pPr>
+    <w:rPr>
+      <w:rFonts w:ascii="Courier New" w:eastAsia="Times New Roman" w:hAnsi="Courier New" w:cs="Courier New"/>
+      <w:sz w:val="20"/>
+      <w:szCs w:val="20"/>
+    </w:rPr>
+  </w:style>
+  <w:style w:type="character" w:customStyle="1" w:styleId="HTMLPreformattedChar">
+    <w:name w:val="HTML Preformatted Char"/>
+    <w:basedOn w:val="DefaultParagraphFont"/>
+    <w:link w:val="HTMLPreformatted"/>
+    <w:uiPriority w:val="99"/>
+    <w:semiHidden/>
+    <w:rsid w:val="00557C79"/>
+    <w:rPr>
+      <w:rFonts w:ascii="Courier New" w:eastAsia="Times New Roman" w:hAnsi="Courier New" w:cs="Courier New"/>
+      <w:sz w:val="20"/>
+      <w:szCs w:val="20"/>
+    </w:rPr>
+  </w:style>
 </w:styles>
 </file>
 
@@ -4360,7 +4724,7 @@
 </file>
 
 <file path=customXml/itemProps1.xml><?xml version="1.0" encoding="utf-8"?>
-<ds:datastoreItem xmlns:ds="http://schemas.openxmlformats.org/officeDocument/2006/customXml" ds:itemID="{FE3DD75A-8064-4C38-87C7-065F51851C06}">
+<ds:datastoreItem xmlns:ds="http://schemas.openxmlformats.org/officeDocument/2006/customXml" ds:itemID="{E4AAE7F4-34A6-43CB-9506-223D9FFF6DA8}">
   <ds:schemaRefs>
     <ds:schemaRef ds:uri="http://schemas.openxmlformats.org/officeDocument/2006/bibliography"/>
   </ds:schemaRefs>

</xml_diff>